<commit_message>
Added Resume download link and created a new page
</commit_message>
<xml_diff>
--- a/Reflection Paper.docx
+++ b/Reflection Paper.docx
@@ -182,7 +182,25 @@
           <w:sz w:val="24"/>
           <w:szCs w:val="24"/>
         </w:rPr>
-        <w:t xml:space="preserve">I had trouble finding logging into </w:t>
+        <w:t xml:space="preserve">I had </w:t>
+      </w:r>
+      <w:r>
+        <w:rPr>
+          <w:rFonts w:ascii="Lato" w:eastAsia="Times New Roman" w:hAnsi="Lato" w:cs="Times New Roman"/>
+          <w:color w:val="2D3B45"/>
+          <w:sz w:val="24"/>
+          <w:szCs w:val="24"/>
+        </w:rPr>
+        <w:t>trouble</w:t>
+      </w:r>
+      <w:r>
+        <w:rPr>
+          <w:rFonts w:ascii="Lato" w:eastAsia="Times New Roman" w:hAnsi="Lato" w:cs="Times New Roman"/>
+          <w:color w:val="2D3B45"/>
+          <w:sz w:val="24"/>
+          <w:szCs w:val="24"/>
+        </w:rPr>
+        <w:t xml:space="preserve"> logging into </w:t>
       </w:r>
       <w:r>
         <w:rPr>
@@ -267,16 +285,7 @@
             <w:sz w:val="24"/>
             <w:szCs w:val="24"/>
           </w:rPr>
-          <w:t>http://michaelgappa.myweb.usf.edu</w:t>
-        </w:r>
-        <w:r>
-          <w:rPr>
-            <w:rStyle w:val="Hyperlink"/>
-            <w:rFonts w:ascii="Lato" w:eastAsia="Times New Roman" w:hAnsi="Lato" w:cs="Times New Roman"/>
-            <w:sz w:val="24"/>
-            <w:szCs w:val="24"/>
-          </w:rPr>
-          <w:t>/</w:t>
+          <w:t>http://michaelgappa.myweb.usf.edu/</w:t>
         </w:r>
       </w:hyperlink>
       <w:r>
@@ -349,6 +358,206 @@
         <w:spacing w:before="100" w:beforeAutospacing="1" w:after="100" w:afterAutospacing="1" w:line="240" w:lineRule="auto"/>
         <w:rPr>
           <w:rFonts w:ascii="Lato" w:eastAsia="Times New Roman" w:hAnsi="Lato" w:cs="Times New Roman"/>
+          <w:color w:val="2D3B45"/>
+          <w:sz w:val="24"/>
+          <w:szCs w:val="24"/>
+        </w:rPr>
+      </w:pPr>
+      <w:r>
+        <w:rPr>
+          <w:rFonts w:ascii="Lato" w:eastAsia="Times New Roman" w:hAnsi="Lato" w:cs="Times New Roman"/>
+          <w:color w:val="2D3B45"/>
+          <w:sz w:val="24"/>
+          <w:szCs w:val="24"/>
+        </w:rPr>
+        <w:t xml:space="preserve">I decided to add more to the document </w:t>
+      </w:r>
+      <w:r>
+        <w:rPr>
+          <w:rFonts w:ascii="Lato" w:eastAsia="Times New Roman" w:hAnsi="Lato" w:cs="Times New Roman"/>
+          <w:color w:val="2D3B45"/>
+          <w:sz w:val="24"/>
+          <w:szCs w:val="24"/>
+        </w:rPr>
+        <w:t>than</w:t>
+      </w:r>
+      <w:r>
+        <w:rPr>
+          <w:rFonts w:ascii="Lato" w:eastAsia="Times New Roman" w:hAnsi="Lato" w:cs="Times New Roman"/>
+          <w:color w:val="2D3B45"/>
+          <w:sz w:val="24"/>
+          <w:szCs w:val="24"/>
+        </w:rPr>
+        <w:t xml:space="preserve"> what was discussed in the lectures to make it look more professional. I added the CDN link to Bootstrap 5 and added more styling to my project. </w:t>
+      </w:r>
+      <w:r>
+        <w:rPr>
+          <w:rFonts w:ascii="Lato" w:eastAsia="Times New Roman" w:hAnsi="Lato" w:cs="Times New Roman"/>
+          <w:color w:val="2D3B45"/>
+          <w:sz w:val="24"/>
+          <w:szCs w:val="24"/>
+        </w:rPr>
+        <w:t xml:space="preserve">I struggled a bit to get the images I </w:t>
+      </w:r>
+      <w:r>
+        <w:rPr>
+          <w:rFonts w:ascii="Lato" w:eastAsia="Times New Roman" w:hAnsi="Lato" w:cs="Times New Roman"/>
+          <w:color w:val="2D3B45"/>
+          <w:sz w:val="24"/>
+          <w:szCs w:val="24"/>
+        </w:rPr>
+        <w:t xml:space="preserve">wanted to be the same size and laid out in columns. It took me a few hours to find the right layout and code to make sure it looked good responsively. However, I was able to get it to look good. </w:t>
+      </w:r>
+    </w:p>
+    <w:p>
+      <w:pPr>
+        <w:shd w:val="clear" w:color="auto" w:fill="FFFFFF"/>
+        <w:spacing w:before="100" w:beforeAutospacing="1" w:after="100" w:afterAutospacing="1" w:line="240" w:lineRule="auto"/>
+        <w:rPr>
+          <w:rFonts w:ascii="Lato" w:eastAsia="Times New Roman" w:hAnsi="Lato" w:cs="Times New Roman"/>
+          <w:color w:val="2D3B45"/>
+          <w:sz w:val="24"/>
+          <w:szCs w:val="24"/>
+        </w:rPr>
+      </w:pPr>
+      <w:r>
+        <w:rPr>
+          <w:rFonts w:ascii="Lato" w:eastAsia="Times New Roman" w:hAnsi="Lato" w:cs="Times New Roman"/>
+          <w:color w:val="2D3B45"/>
+          <w:sz w:val="24"/>
+          <w:szCs w:val="24"/>
+        </w:rPr>
+        <w:t xml:space="preserve">Another thing I struggled with was getting </w:t>
+      </w:r>
+      <w:r>
+        <w:rPr>
+          <w:rFonts w:ascii="Lato" w:eastAsia="Times New Roman" w:hAnsi="Lato" w:cs="Times New Roman"/>
+          <w:color w:val="2D3B45"/>
+          <w:sz w:val="24"/>
+          <w:szCs w:val="24"/>
+        </w:rPr>
+        <w:t>the opacity</w:t>
+      </w:r>
+      <w:r>
+        <w:rPr>
+          <w:rFonts w:ascii="Lato" w:eastAsia="Times New Roman" w:hAnsi="Lato" w:cs="Times New Roman"/>
+          <w:color w:val="2D3B45"/>
+          <w:sz w:val="24"/>
+          <w:szCs w:val="24"/>
+        </w:rPr>
+        <w:t xml:space="preserve"> for the New York image to change. I first had it set as the background of the div element, but it would change all of the child element opacity due to inheritance. </w:t>
+      </w:r>
+      <w:r>
+        <w:rPr>
+          <w:rFonts w:ascii="Lato" w:eastAsia="Times New Roman" w:hAnsi="Lato" w:cs="Times New Roman"/>
+          <w:color w:val="2D3B45"/>
+          <w:sz w:val="24"/>
+          <w:szCs w:val="24"/>
+        </w:rPr>
+        <w:t>So,</w:t>
+      </w:r>
+      <w:r>
+        <w:rPr>
+          <w:rFonts w:ascii="Lato" w:eastAsia="Times New Roman" w:hAnsi="Lato" w:cs="Times New Roman"/>
+          <w:color w:val="2D3B45"/>
+          <w:sz w:val="24"/>
+          <w:szCs w:val="24"/>
+        </w:rPr>
+        <w:t xml:space="preserve"> I had to move around the elements so the child </w:t>
+      </w:r>
+      <w:proofErr w:type="spellStart"/>
+      <w:r>
+        <w:rPr>
+          <w:rFonts w:ascii="Lato" w:eastAsia="Times New Roman" w:hAnsi="Lato" w:cs="Times New Roman"/>
+          <w:color w:val="2D3B45"/>
+          <w:sz w:val="24"/>
+          <w:szCs w:val="24"/>
+        </w:rPr>
+        <w:t>divs</w:t>
+      </w:r>
+      <w:proofErr w:type="spellEnd"/>
+      <w:r>
+        <w:rPr>
+          <w:rFonts w:ascii="Lato" w:eastAsia="Times New Roman" w:hAnsi="Lato" w:cs="Times New Roman"/>
+          <w:color w:val="2D3B45"/>
+          <w:sz w:val="24"/>
+          <w:szCs w:val="24"/>
+        </w:rPr>
+        <w:t xml:space="preserve"> did not inherit the parent div style. </w:t>
+      </w:r>
+    </w:p>
+    <w:p>
+      <w:pPr>
+        <w:shd w:val="clear" w:color="auto" w:fill="FFFFFF"/>
+        <w:spacing w:before="100" w:beforeAutospacing="1" w:after="100" w:afterAutospacing="1" w:line="240" w:lineRule="auto"/>
+        <w:rPr>
+          <w:rFonts w:ascii="Lato" w:eastAsia="Times New Roman" w:hAnsi="Lato" w:cs="Times New Roman"/>
+          <w:color w:val="2D3B45"/>
+          <w:sz w:val="24"/>
+          <w:szCs w:val="24"/>
+        </w:rPr>
+      </w:pPr>
+      <w:r>
+        <w:rPr>
+          <w:rFonts w:ascii="Lato" w:eastAsia="Times New Roman" w:hAnsi="Lato" w:cs="Times New Roman"/>
+          <w:color w:val="2D3B45"/>
+          <w:sz w:val="24"/>
+          <w:szCs w:val="24"/>
+        </w:rPr>
+        <w:t xml:space="preserve">Another thing I wanted to add was a resume link. I added a copy of my resume and </w:t>
+      </w:r>
+      <w:r>
+        <w:rPr>
+          <w:rFonts w:ascii="Lato" w:eastAsia="Times New Roman" w:hAnsi="Lato" w:cs="Times New Roman"/>
+          <w:color w:val="2D3B45"/>
+          <w:sz w:val="24"/>
+          <w:szCs w:val="24"/>
+        </w:rPr>
+        <w:t>added it</w:t>
+      </w:r>
+      <w:r>
+        <w:rPr>
+          <w:rFonts w:ascii="Lato" w:eastAsia="Times New Roman" w:hAnsi="Lato" w:cs="Times New Roman"/>
+          <w:color w:val="2D3B45"/>
+          <w:sz w:val="24"/>
+          <w:szCs w:val="24"/>
+        </w:rPr>
+        <w:t xml:space="preserve"> to the NAV bar that I created using Bootstrap. I had a hard </w:t>
+      </w:r>
+      <w:r>
+        <w:rPr>
+          <w:rFonts w:ascii="Lato" w:eastAsia="Times New Roman" w:hAnsi="Lato" w:cs="Times New Roman"/>
+          <w:color w:val="2D3B45"/>
+          <w:sz w:val="24"/>
+          <w:szCs w:val="24"/>
+        </w:rPr>
+        <w:t xml:space="preserve">time getting the modal to close after the user </w:t>
+      </w:r>
+      <w:r>
+        <w:rPr>
+          <w:rFonts w:ascii="Lato" w:eastAsia="Times New Roman" w:hAnsi="Lato" w:cs="Times New Roman"/>
+          <w:color w:val="2D3B45"/>
+          <w:sz w:val="24"/>
+          <w:szCs w:val="24"/>
+        </w:rPr>
+        <w:t>clicked</w:t>
+      </w:r>
+      <w:r>
+        <w:rPr>
+          <w:rFonts w:ascii="Lato" w:eastAsia="Times New Roman" w:hAnsi="Lato" w:cs="Times New Roman"/>
+          <w:color w:val="2D3B45"/>
+          <w:sz w:val="24"/>
+          <w:szCs w:val="24"/>
+        </w:rPr>
+        <w:t xml:space="preserve"> “Download Copy of Resume” because bootstrap attribute did not close before download. I had to add script on the document itself since it was not firing the function correctly when using the onclick attribute for the button. After several google searches, that gave me the result I needed. </w:t>
+      </w:r>
+    </w:p>
+    <w:p>
+      <w:pPr>
+        <w:shd w:val="clear" w:color="auto" w:fill="FFFFFF"/>
+        <w:spacing w:before="100" w:beforeAutospacing="1" w:after="100" w:afterAutospacing="1" w:line="240" w:lineRule="auto"/>
+        <w:rPr>
+          <w:rFonts w:ascii="Lato" w:eastAsia="Times New Roman" w:hAnsi="Lato" w:cs="Times New Roman"/>
           <w:b/>
           <w:bCs/>
           <w:color w:val="2D3B45"/>
@@ -365,6 +574,7 @@
           <w:sz w:val="24"/>
           <w:szCs w:val="24"/>
         </w:rPr>
+        <w:lastRenderedPageBreak/>
         <w:t>What did I know?</w:t>
       </w:r>
     </w:p>
@@ -706,6 +916,144 @@
         <w:spacing w:before="100" w:beforeAutospacing="1" w:after="100" w:afterAutospacing="1" w:line="240" w:lineRule="auto"/>
         <w:rPr>
           <w:rFonts w:ascii="Lato" w:eastAsia="Times New Roman" w:hAnsi="Lato" w:cs="Times New Roman"/>
+          <w:color w:val="2D3B45"/>
+          <w:sz w:val="24"/>
+          <w:szCs w:val="24"/>
+        </w:rPr>
+      </w:pPr>
+      <w:r>
+        <w:rPr>
+          <w:rFonts w:ascii="Lato" w:eastAsia="Times New Roman" w:hAnsi="Lato" w:cs="Times New Roman"/>
+          <w:color w:val="2D3B45"/>
+          <w:sz w:val="24"/>
+          <w:szCs w:val="24"/>
+        </w:rPr>
+        <w:t xml:space="preserve">Although I </w:t>
+      </w:r>
+      <w:r>
+        <w:rPr>
+          <w:rFonts w:ascii="Lato" w:eastAsia="Times New Roman" w:hAnsi="Lato" w:cs="Times New Roman"/>
+          <w:color w:val="2D3B45"/>
+          <w:sz w:val="24"/>
+          <w:szCs w:val="24"/>
+        </w:rPr>
+        <w:t>have</w:t>
+      </w:r>
+      <w:r>
+        <w:rPr>
+          <w:rFonts w:ascii="Lato" w:eastAsia="Times New Roman" w:hAnsi="Lato" w:cs="Times New Roman"/>
+          <w:color w:val="2D3B45"/>
+          <w:sz w:val="24"/>
+          <w:szCs w:val="24"/>
+        </w:rPr>
+        <w:t xml:space="preserve"> previous experience</w:t>
+      </w:r>
+      <w:r>
+        <w:rPr>
+          <w:rFonts w:ascii="Lato" w:eastAsia="Times New Roman" w:hAnsi="Lato" w:cs="Times New Roman"/>
+          <w:color w:val="2D3B45"/>
+          <w:sz w:val="24"/>
+          <w:szCs w:val="24"/>
+        </w:rPr>
+        <w:t xml:space="preserve"> in web development</w:t>
+      </w:r>
+      <w:r>
+        <w:rPr>
+          <w:rFonts w:ascii="Lato" w:eastAsia="Times New Roman" w:hAnsi="Lato" w:cs="Times New Roman"/>
+          <w:color w:val="2D3B45"/>
+          <w:sz w:val="24"/>
+          <w:szCs w:val="24"/>
+        </w:rPr>
+        <w:t xml:space="preserve">, I think it’s important to continue to review what I know already to see if there’s an opportunity to build </w:t>
+      </w:r>
+      <w:r>
+        <w:rPr>
+          <w:rFonts w:ascii="Lato" w:eastAsia="Times New Roman" w:hAnsi="Lato" w:cs="Times New Roman"/>
+          <w:color w:val="2D3B45"/>
+          <w:sz w:val="24"/>
+          <w:szCs w:val="24"/>
+        </w:rPr>
+        <w:t>knowledge</w:t>
+      </w:r>
+      <w:r>
+        <w:rPr>
+          <w:rFonts w:ascii="Lato" w:eastAsia="Times New Roman" w:hAnsi="Lato" w:cs="Times New Roman"/>
+          <w:color w:val="2D3B45"/>
+          <w:sz w:val="24"/>
+          <w:szCs w:val="24"/>
+        </w:rPr>
+        <w:t xml:space="preserve"> on </w:t>
+      </w:r>
+      <w:r>
+        <w:rPr>
+          <w:rFonts w:ascii="Lato" w:eastAsia="Times New Roman" w:hAnsi="Lato" w:cs="Times New Roman"/>
+          <w:color w:val="2D3B45"/>
+          <w:sz w:val="24"/>
+          <w:szCs w:val="24"/>
+        </w:rPr>
+        <w:t xml:space="preserve">building HTML documents. </w:t>
+      </w:r>
+      <w:r>
+        <w:rPr>
+          <w:rFonts w:ascii="Lato" w:eastAsia="Times New Roman" w:hAnsi="Lato" w:cs="Times New Roman"/>
+          <w:color w:val="2D3B45"/>
+          <w:sz w:val="24"/>
+          <w:szCs w:val="24"/>
+        </w:rPr>
+        <w:t xml:space="preserve">I feel most web developers rely on JavaScript and CSS, where HTML has a lot more built into the language </w:t>
+      </w:r>
+      <w:r>
+        <w:rPr>
+          <w:rFonts w:ascii="Lato" w:eastAsia="Times New Roman" w:hAnsi="Lato" w:cs="Times New Roman"/>
+          <w:color w:val="2D3B45"/>
+          <w:sz w:val="24"/>
+          <w:szCs w:val="24"/>
+        </w:rPr>
+        <w:t>than</w:t>
+      </w:r>
+      <w:r>
+        <w:rPr>
+          <w:rFonts w:ascii="Lato" w:eastAsia="Times New Roman" w:hAnsi="Lato" w:cs="Times New Roman"/>
+          <w:color w:val="2D3B45"/>
+          <w:sz w:val="24"/>
+          <w:szCs w:val="24"/>
+        </w:rPr>
+        <w:t xml:space="preserve"> most people</w:t>
+      </w:r>
+      <w:r>
+        <w:rPr>
+          <w:rFonts w:ascii="Lato" w:eastAsia="Times New Roman" w:hAnsi="Lato" w:cs="Times New Roman"/>
+          <w:color w:val="2D3B45"/>
+          <w:sz w:val="24"/>
+          <w:szCs w:val="24"/>
+        </w:rPr>
+        <w:t xml:space="preserve"> use</w:t>
+      </w:r>
+      <w:r>
+        <w:rPr>
+          <w:rFonts w:ascii="Lato" w:eastAsia="Times New Roman" w:hAnsi="Lato" w:cs="Times New Roman"/>
+          <w:color w:val="2D3B45"/>
+          <w:sz w:val="24"/>
+          <w:szCs w:val="24"/>
+        </w:rPr>
+        <w:t xml:space="preserve">. For example, I learned how to center text using CSS, I had no idea there was an entire element for centering. </w:t>
+      </w:r>
+      <w:r>
+        <w:rPr>
+          <w:rFonts w:ascii="Lato" w:eastAsia="Times New Roman" w:hAnsi="Lato" w:cs="Times New Roman"/>
+          <w:color w:val="2D3B45"/>
+          <w:sz w:val="24"/>
+          <w:szCs w:val="24"/>
+        </w:rPr>
+        <w:t xml:space="preserve">Knowing more about one language allows you to organize your code better and allows another developer to read your flow of logic in the document. </w:t>
+      </w:r>
+    </w:p>
+    <w:p>
+      <w:pPr>
+        <w:shd w:val="clear" w:color="auto" w:fill="FFFFFF"/>
+        <w:spacing w:before="100" w:beforeAutospacing="1" w:after="100" w:afterAutospacing="1" w:line="240" w:lineRule="auto"/>
+        <w:rPr>
+          <w:rFonts w:ascii="Lato" w:eastAsia="Times New Roman" w:hAnsi="Lato" w:cs="Times New Roman"/>
           <w:b/>
           <w:bCs/>
           <w:color w:val="2D3B45"/>
@@ -731,6 +1079,36 @@
         <w:spacing w:before="100" w:beforeAutospacing="1" w:after="100" w:afterAutospacing="1" w:line="240" w:lineRule="auto"/>
         <w:rPr>
           <w:rFonts w:ascii="Lato" w:eastAsia="Times New Roman" w:hAnsi="Lato" w:cs="Times New Roman"/>
+          <w:color w:val="2D3B45"/>
+          <w:sz w:val="24"/>
+          <w:szCs w:val="24"/>
+        </w:rPr>
+      </w:pPr>
+      <w:r>
+        <w:rPr>
+          <w:rFonts w:ascii="Lato" w:eastAsia="Times New Roman" w:hAnsi="Lato" w:cs="Times New Roman"/>
+          <w:color w:val="2D3B45"/>
+          <w:sz w:val="24"/>
+          <w:szCs w:val="24"/>
+        </w:rPr>
+        <w:t>I l</w:t>
+      </w:r>
+      <w:r>
+        <w:rPr>
+          <w:rFonts w:ascii="Lato" w:eastAsia="Times New Roman" w:hAnsi="Lato" w:cs="Times New Roman"/>
+          <w:color w:val="2D3B45"/>
+          <w:sz w:val="24"/>
+          <w:szCs w:val="24"/>
+        </w:rPr>
+        <w:t xml:space="preserve">earned that I’m always going to get stuck on something, and sometimes I may not figure it out the same day. I just need to be patient and think about why something is occurring and put together how to fix it.   </w:t>
+      </w:r>
+    </w:p>
+    <w:p>
+      <w:pPr>
+        <w:shd w:val="clear" w:color="auto" w:fill="FFFFFF"/>
+        <w:spacing w:before="100" w:beforeAutospacing="1" w:after="100" w:afterAutospacing="1" w:line="240" w:lineRule="auto"/>
+        <w:rPr>
+          <w:rFonts w:ascii="Lato" w:eastAsia="Times New Roman" w:hAnsi="Lato" w:cs="Times New Roman"/>
           <w:b/>
           <w:bCs/>
           <w:color w:val="2D3B45"/>
@@ -772,7 +1150,6 @@
           <w:sz w:val="24"/>
           <w:szCs w:val="24"/>
         </w:rPr>
-        <w:lastRenderedPageBreak/>
         <w:t>What else was important to reflect upon?</w:t>
       </w:r>
     </w:p>
@@ -1393,6 +1770,18 @@
       <w:shd w:val="clear" w:color="auto" w:fill="E1DFDD"/>
     </w:rPr>
   </w:style>
+  <w:style w:type="character" w:styleId="FollowedHyperlink">
+    <w:name w:val="FollowedHyperlink"/>
+    <w:basedOn w:val="DefaultParagraphFont"/>
+    <w:uiPriority w:val="99"/>
+    <w:semiHidden/>
+    <w:unhideWhenUsed/>
+    <w:rsid w:val="00621EF8"/>
+    <w:rPr>
+      <w:color w:val="954F72" w:themeColor="followedHyperlink"/>
+      <w:u w:val="single"/>
+    </w:rPr>
+  </w:style>
 </w:styles>
 </file>
 

</xml_diff>

<commit_message>
Added Javascript functions to Contact form.
</commit_message>
<xml_diff>
--- a/Reflection Paper.docx
+++ b/Reflection Paper.docx
@@ -19,7 +19,7 @@
           <w:sz w:val="28"/>
           <w:szCs w:val="28"/>
         </w:rPr>
-        <w:t>Set Up For Success Assignment (SU4S)</w:t>
+        <w:t>Project 2</w:t>
       </w:r>
     </w:p>
     <w:p>
@@ -427,25 +427,7 @@
           <w:sz w:val="24"/>
           <w:szCs w:val="24"/>
         </w:rPr>
-        <w:t xml:space="preserve">Another thing I struggled with was getting </w:t>
-      </w:r>
-      <w:r>
-        <w:rPr>
-          <w:rFonts w:ascii="Lato" w:eastAsia="Times New Roman" w:hAnsi="Lato" w:cs="Times New Roman"/>
-          <w:color w:val="2D3B45"/>
-          <w:sz w:val="24"/>
-          <w:szCs w:val="24"/>
-        </w:rPr>
-        <w:t>the opacity</w:t>
-      </w:r>
-      <w:r>
-        <w:rPr>
-          <w:rFonts w:ascii="Lato" w:eastAsia="Times New Roman" w:hAnsi="Lato" w:cs="Times New Roman"/>
-          <w:color w:val="2D3B45"/>
-          <w:sz w:val="24"/>
-          <w:szCs w:val="24"/>
-        </w:rPr>
-        <w:t xml:space="preserve"> for the New York image to change. I first had it set as the background of the div element, but it would change all of the child element opacity due to inheritance. </w:t>
+        <w:t xml:space="preserve">Another thing I struggled with was getting the opacity for the New York image to change. I first had it set as the background of the div element, but it would change all of the child element opacity due to inheritance. </w:t>
       </w:r>
       <w:r>
         <w:rPr>
@@ -463,27 +445,7 @@
           <w:sz w:val="24"/>
           <w:szCs w:val="24"/>
         </w:rPr>
-        <w:t xml:space="preserve"> I had to move around the elements so the child </w:t>
-      </w:r>
-      <w:proofErr w:type="spellStart"/>
-      <w:r>
-        <w:rPr>
-          <w:rFonts w:ascii="Lato" w:eastAsia="Times New Roman" w:hAnsi="Lato" w:cs="Times New Roman"/>
-          <w:color w:val="2D3B45"/>
-          <w:sz w:val="24"/>
-          <w:szCs w:val="24"/>
-        </w:rPr>
-        <w:t>divs</w:t>
-      </w:r>
-      <w:proofErr w:type="spellEnd"/>
-      <w:r>
-        <w:rPr>
-          <w:rFonts w:ascii="Lato" w:eastAsia="Times New Roman" w:hAnsi="Lato" w:cs="Times New Roman"/>
-          <w:color w:val="2D3B45"/>
-          <w:sz w:val="24"/>
-          <w:szCs w:val="24"/>
-        </w:rPr>
-        <w:t xml:space="preserve"> did not inherit the parent div style. </w:t>
+        <w:t xml:space="preserve"> I had to move around the elements so the child divs did not inherit the parent div style. </w:t>
       </w:r>
     </w:p>
     <w:p>
@@ -767,47 +729,7 @@
           <w:sz w:val="24"/>
           <w:szCs w:val="24"/>
         </w:rPr>
-        <w:t xml:space="preserve"> (</w:t>
-      </w:r>
-      <w:proofErr w:type="spellStart"/>
-      <w:r>
-        <w:rPr>
-          <w:rFonts w:ascii="Lato" w:eastAsia="Times New Roman" w:hAnsi="Lato" w:cs="Times New Roman"/>
-          <w:color w:val="2D3B45"/>
-          <w:sz w:val="24"/>
-          <w:szCs w:val="24"/>
-        </w:rPr>
-        <w:t>href</w:t>
-      </w:r>
-      <w:proofErr w:type="spellEnd"/>
-      <w:r>
-        <w:rPr>
-          <w:rFonts w:ascii="Lato" w:eastAsia="Times New Roman" w:hAnsi="Lato" w:cs="Times New Roman"/>
-          <w:color w:val="2D3B45"/>
-          <w:sz w:val="24"/>
-          <w:szCs w:val="24"/>
-        </w:rPr>
-        <w:t xml:space="preserve">, </w:t>
-      </w:r>
-      <w:proofErr w:type="spellStart"/>
-      <w:r>
-        <w:rPr>
-          <w:rFonts w:ascii="Lato" w:eastAsia="Times New Roman" w:hAnsi="Lato" w:cs="Times New Roman"/>
-          <w:color w:val="2D3B45"/>
-          <w:sz w:val="24"/>
-          <w:szCs w:val="24"/>
-        </w:rPr>
-        <w:t>src</w:t>
-      </w:r>
-      <w:proofErr w:type="spellEnd"/>
-      <w:r>
-        <w:rPr>
-          <w:rFonts w:ascii="Lato" w:eastAsia="Times New Roman" w:hAnsi="Lato" w:cs="Times New Roman"/>
-          <w:color w:val="2D3B45"/>
-          <w:sz w:val="24"/>
-          <w:szCs w:val="24"/>
-        </w:rPr>
-        <w:t xml:space="preserve">, alt, etc.) </w:t>
+        <w:t xml:space="preserve"> (href, src, alt, etc.) </w:t>
       </w:r>
       <w:r>
         <w:rPr>
@@ -928,25 +850,7 @@
           <w:sz w:val="24"/>
           <w:szCs w:val="24"/>
         </w:rPr>
-        <w:t xml:space="preserve">Although I </w:t>
-      </w:r>
-      <w:r>
-        <w:rPr>
-          <w:rFonts w:ascii="Lato" w:eastAsia="Times New Roman" w:hAnsi="Lato" w:cs="Times New Roman"/>
-          <w:color w:val="2D3B45"/>
-          <w:sz w:val="24"/>
-          <w:szCs w:val="24"/>
-        </w:rPr>
-        <w:t>have</w:t>
-      </w:r>
-      <w:r>
-        <w:rPr>
-          <w:rFonts w:ascii="Lato" w:eastAsia="Times New Roman" w:hAnsi="Lato" w:cs="Times New Roman"/>
-          <w:color w:val="2D3B45"/>
-          <w:sz w:val="24"/>
-          <w:szCs w:val="24"/>
-        </w:rPr>
-        <w:t xml:space="preserve"> previous experience</w:t>
+        <w:t>Although I have previous experience</w:t>
       </w:r>
       <w:r>
         <w:rPr>
@@ -1000,25 +904,7 @@
           <w:sz w:val="24"/>
           <w:szCs w:val="24"/>
         </w:rPr>
-        <w:t xml:space="preserve">I feel most web developers rely on JavaScript and CSS, where HTML has a lot more built into the language </w:t>
-      </w:r>
-      <w:r>
-        <w:rPr>
-          <w:rFonts w:ascii="Lato" w:eastAsia="Times New Roman" w:hAnsi="Lato" w:cs="Times New Roman"/>
-          <w:color w:val="2D3B45"/>
-          <w:sz w:val="24"/>
-          <w:szCs w:val="24"/>
-        </w:rPr>
-        <w:t>than</w:t>
-      </w:r>
-      <w:r>
-        <w:rPr>
-          <w:rFonts w:ascii="Lato" w:eastAsia="Times New Roman" w:hAnsi="Lato" w:cs="Times New Roman"/>
-          <w:color w:val="2D3B45"/>
-          <w:sz w:val="24"/>
-          <w:szCs w:val="24"/>
-        </w:rPr>
-        <w:t xml:space="preserve"> most people</w:t>
+        <w:t>I feel most web developers rely on JavaScript and CSS, where HTML has a lot more built into the language than most people</w:t>
       </w:r>
       <w:r>
         <w:rPr>

</xml_diff>